<commit_message>
Working code for listbox functionality added
</commit_message>
<xml_diff>
--- a/Documentation.docx
+++ b/Documentation.docx
@@ -798,15 +798,17 @@
           <w:sz w:val="23"/>
           <w:szCs w:val="23"/>
         </w:rPr>
-        <w:t>Phone, Email, Occupation, Location, Skills</w:t>
+        <w:t>Phone, Email, Occupation</w:t>
       </w:r>
       <w:r>
         <w:rPr>
           <w:sz w:val="23"/>
           <w:szCs w:val="23"/>
         </w:rPr>
-        <w:t xml:space="preserve"> </w:t>
-      </w:r>
+        <w:t xml:space="preserve"> and location</w:t>
+      </w:r>
+      <w:bookmarkStart w:id="3" w:name="_GoBack"/>
+      <w:bookmarkEnd w:id="3"/>
     </w:p>
     <w:p>
       <w:pPr>
@@ -817,11 +819,11 @@
       <w:pPr>
         <w:pStyle w:val="Heading2"/>
       </w:pPr>
-      <w:bookmarkStart w:id="3" w:name="_Toc32073328"/>
+      <w:bookmarkStart w:id="4" w:name="_Toc32073328"/>
       <w:r>
         <w:t>Data Dictionary</w:t>
       </w:r>
-      <w:bookmarkEnd w:id="3"/>
+      <w:bookmarkEnd w:id="4"/>
     </w:p>
     <w:p>
       <w:r>
@@ -1053,8 +1055,6 @@
             <w:r>
               <w:t>Occupation</w:t>
             </w:r>
-            <w:bookmarkStart w:id="4" w:name="_GoBack"/>
-            <w:bookmarkEnd w:id="4"/>
           </w:p>
         </w:tc>
         <w:tc>
@@ -2930,7 +2930,7 @@
 </file>
 
 <file path=customXml/itemProps1.xml><?xml version="1.0" encoding="utf-8"?>
-<ds:datastoreItem xmlns:ds="http://schemas.openxmlformats.org/officeDocument/2006/customXml" ds:itemID="{3E39806A-D312-457C-B10E-021BBB7F2231}">
+<ds:datastoreItem xmlns:ds="http://schemas.openxmlformats.org/officeDocument/2006/customXml" ds:itemID="{31FCEB9F-7A97-4E2D-9BF3-B6232DC29145}">
   <ds:schemaRefs>
     <ds:schemaRef ds:uri="http://schemas.openxmlformats.org/officeDocument/2006/bibliography"/>
   </ds:schemaRefs>

</xml_diff>